<commit_message>
Add the 5 activities
</commit_message>
<xml_diff>
--- a/2.-BuyerPersona/2.-persona.docx
+++ b/2.-BuyerPersona/2.-persona.docx
@@ -4185,14 +4185,6 @@
           <w:sz w:val="24"/>
         </w:rPr>
       </w:pPr>
-      <w:r>
-        <w:rPr>
-          <w:b/>
-          <w:bCs/>
-          <w:sz w:val="24"/>
-        </w:rPr>
-        <w:t>https://miro.com/app/board/uXjVOIS0Wvo=/?invite_link_id=712379554247</w:t>
-      </w:r>
     </w:p>
     <w:sectPr>
       <w:type w:val="continuous"/>
@@ -4615,6 +4607,7 @@
   <w:style w:type="character" w:default="1" w:styleId="Fuentedeprrafopredeter">
     <w:name w:val="Default Paragraph Font"/>
     <w:uiPriority w:val="1"/>
+    <w:semiHidden/>
     <w:unhideWhenUsed/>
   </w:style>
   <w:style w:type="table" w:default="1" w:styleId="Tablanormal">

</xml_diff>